<commit_message>
change device server url, and don't md5 devcie pwd again
</commit_message>
<xml_diff>
--- a/IPet iOS代码说明2.docx
+++ b/IPet iOS代码说明2.docx
@@ -1511,25 +1511,41 @@
         </w:rPr>
         <w:t>饼图</w:t>
       </w:r>
+      <w:r>
+        <w:rPr>
+          <w:rFonts w:ascii="Menlo Regular" w:hAnsi="Menlo Regular" w:cs="Menlo Regular" w:hint="eastAsia"/>
+          <w:color w:val="000000"/>
+          <w:kern w:val="0"/>
+        </w:rPr>
+        <w:t>（现在已不用）</w:t>
+      </w:r>
     </w:p>
     <w:p>
       <w:pPr>
         <w:pStyle w:val="a5"/>
         <w:ind w:left="720" w:firstLineChars="0" w:firstLine="0"/>
         <w:rPr>
-          <w:rFonts w:ascii="Menlo Regular" w:hAnsi="Menlo Regular" w:cs="Menlo Regular"/>
-          <w:color w:val="000000"/>
-          <w:kern w:val="0"/>
-        </w:rPr>
-      </w:pPr>
-      <w:proofErr w:type="spellStart"/>
-      <w:r>
-        <w:rPr>
-          <w:rFonts w:ascii="Menlo Regular" w:hAnsi="Menlo Regular" w:cs="Menlo Regular"/>
-          <w:color w:val="000000"/>
-          <w:kern w:val="0"/>
-        </w:rPr>
-        <w:t>BarChartView</w:t>
+          <w:rFonts w:ascii="Menlo Regular" w:hAnsi="Menlo Regular" w:cs="Menlo Regular" w:hint="eastAsia"/>
+          <w:color w:val="000000"/>
+          <w:kern w:val="0"/>
+        </w:rPr>
+      </w:pPr>
+      <w:r>
+        <w:rPr>
+          <w:rFonts w:ascii="Menlo Regular" w:hAnsi="Menlo Regular" w:cs="Menlo Regular"/>
+          <w:color w:val="000000"/>
+          <w:kern w:val="0"/>
+        </w:rPr>
+        <w:t>B</w:t>
+      </w:r>
+      <w:proofErr w:type="spellStart"/>
+      <w:r>
+        <w:rPr>
+          <w:rFonts w:ascii="Menlo Regular" w:hAnsi="Menlo Regular" w:cs="Menlo Regular"/>
+          <w:color w:val="000000"/>
+          <w:kern w:val="0"/>
+        </w:rPr>
+        <w:t>arChartView</w:t>
       </w:r>
       <w:proofErr w:type="spellEnd"/>
       <w:r>
@@ -1564,25 +1580,33 @@
         </w:rPr>
         <w:t>柱状图</w:t>
       </w:r>
+      <w:r>
+        <w:rPr>
+          <w:rFonts w:ascii="Menlo Regular" w:hAnsi="Menlo Regular" w:cs="Menlo Regular" w:hint="eastAsia"/>
+          <w:color w:val="000000"/>
+          <w:kern w:val="0"/>
+        </w:rPr>
+        <w:t>（现在已不用）</w:t>
+      </w:r>
     </w:p>
     <w:p>
       <w:pPr>
         <w:pStyle w:val="a5"/>
         <w:ind w:left="720" w:firstLineChars="0" w:firstLine="0"/>
         <w:rPr>
-          <w:rFonts w:ascii="Menlo Regular" w:hAnsi="Menlo Regular" w:cs="Menlo Regular"/>
-          <w:color w:val="000000"/>
-          <w:kern w:val="0"/>
-        </w:rPr>
-      </w:pPr>
-      <w:proofErr w:type="spellStart"/>
-      <w:r>
-        <w:rPr>
-          <w:rFonts w:ascii="Menlo Regular" w:hAnsi="Menlo Regular" w:cs="Menlo Regular"/>
-          <w:color w:val="000000"/>
-          <w:kern w:val="0"/>
-        </w:rPr>
-        <w:t>MHTabBarController</w:t>
+          <w:rFonts w:ascii="Menlo Regular" w:hAnsi="Menlo Regular" w:cs="Menlo Regular" w:hint="eastAsia"/>
+          <w:color w:val="000000"/>
+          <w:kern w:val="0"/>
+        </w:rPr>
+      </w:pPr>
+      <w:proofErr w:type="spellStart"/>
+      <w:r>
+        <w:rPr>
+          <w:rFonts w:ascii="Menlo Regular" w:hAnsi="Menlo Regular" w:cs="Menlo Regular" w:hint="eastAsia"/>
+          <w:color w:val="000000"/>
+          <w:kern w:val="0"/>
+        </w:rPr>
+        <w:t>ClockChart</w:t>
       </w:r>
       <w:proofErr w:type="spellEnd"/>
       <w:r>
@@ -1607,31 +1631,15 @@
           <w:color w:val="000000"/>
           <w:kern w:val="0"/>
         </w:rPr>
-        <w:t xml:space="preserve"> Tab</w:t>
-      </w:r>
-      <w:r>
-        <w:rPr>
-          <w:rFonts w:ascii="Menlo Regular" w:hAnsi="Menlo Regular" w:cs="Menlo Regular" w:hint="eastAsia"/>
-          <w:color w:val="000000"/>
-          <w:kern w:val="0"/>
-        </w:rPr>
-        <w:t>放在顶部的</w:t>
-      </w:r>
-      <w:r>
-        <w:rPr>
-          <w:rFonts w:ascii="Menlo Regular" w:hAnsi="Menlo Regular" w:cs="Menlo Regular" w:hint="eastAsia"/>
-          <w:color w:val="000000"/>
-          <w:kern w:val="0"/>
-        </w:rPr>
-        <w:t>tab</w:t>
-      </w:r>
-      <w:r>
-        <w:rPr>
-          <w:rFonts w:ascii="Menlo Regular" w:hAnsi="Menlo Regular" w:cs="Menlo Regular" w:hint="eastAsia"/>
-          <w:color w:val="000000"/>
-          <w:kern w:val="0"/>
-        </w:rPr>
-        <w:t>控制器</w:t>
+        <w:t xml:space="preserve"> </w:t>
+      </w:r>
+      <w:r>
+        <w:rPr>
+          <w:rFonts w:ascii="Menlo Regular" w:hAnsi="Menlo Regular" w:cs="Menlo Regular" w:hint="eastAsia"/>
+          <w:color w:val="000000"/>
+          <w:kern w:val="0"/>
+        </w:rPr>
+        <w:t>时钟图</w:t>
       </w:r>
     </w:p>
     <w:p>
@@ -1644,66 +1652,14 @@
           <w:kern w:val="0"/>
         </w:rPr>
       </w:pPr>
-      <w:r>
-        <w:rPr>
-          <w:rFonts w:ascii="Menlo Regular" w:hAnsi="Menlo Regular" w:cs="Menlo Regular" w:hint="eastAsia"/>
-          <w:color w:val="000000"/>
-          <w:kern w:val="0"/>
-        </w:rPr>
-        <w:t>Beans</w:t>
-      </w:r>
-      <w:r>
-        <w:rPr>
-          <w:rFonts w:ascii="Menlo Regular" w:hAnsi="Menlo Regular" w:cs="Menlo Regular" w:hint="eastAsia"/>
-          <w:color w:val="000000"/>
-          <w:kern w:val="0"/>
-        </w:rPr>
-        <w:t>组中</w:t>
-      </w:r>
-      <w:r>
-        <w:rPr>
-          <w:rFonts w:ascii="Menlo Regular" w:hAnsi="Menlo Regular" w:cs="Menlo Regular" w:hint="eastAsia"/>
-          <w:color w:val="000000"/>
-          <w:kern w:val="0"/>
-        </w:rPr>
-        <w:t>是用于向设备服务器发命令的</w:t>
-      </w:r>
-      <w:r>
-        <w:rPr>
-          <w:rFonts w:ascii="Menlo Regular" w:hAnsi="Menlo Regular" w:cs="Menlo Regular" w:hint="eastAsia"/>
-          <w:color w:val="000000"/>
-          <w:kern w:val="0"/>
-        </w:rPr>
-        <w:t>Bean</w:t>
-      </w:r>
-      <w:r>
-        <w:rPr>
-          <w:rFonts w:ascii="Menlo Regular" w:hAnsi="Menlo Regular" w:cs="Menlo Regular" w:hint="eastAsia"/>
-          <w:color w:val="000000"/>
-          <w:kern w:val="0"/>
-        </w:rPr>
-        <w:t>类</w:t>
-      </w:r>
-    </w:p>
-    <w:p>
-      <w:pPr>
-        <w:pStyle w:val="a5"/>
-        <w:ind w:left="720" w:firstLineChars="0" w:firstLine="0"/>
-        <w:rPr>
-          <w:rFonts w:ascii="Menlo Regular" w:hAnsi="Menlo Regular" w:cs="Menlo Regular"/>
-          <w:color w:val="000000"/>
-          <w:kern w:val="0"/>
-        </w:rPr>
-      </w:pPr>
-      <w:proofErr w:type="spellStart"/>
-      <w:r>
-        <w:rPr>
-          <w:rFonts w:ascii="Menlo Regular" w:hAnsi="Menlo Regular" w:cs="Menlo Regular"/>
-          <w:color w:val="000000"/>
-          <w:kern w:val="0"/>
-        </w:rPr>
-        <w:lastRenderedPageBreak/>
-        <w:t>TestApiViewController</w:t>
+      <w:proofErr w:type="spellStart"/>
+      <w:r>
+        <w:rPr>
+          <w:rFonts w:ascii="Menlo Regular" w:hAnsi="Menlo Regular" w:cs="Menlo Regular" w:hint="eastAsia"/>
+          <w:color w:val="000000"/>
+          <w:kern w:val="0"/>
+        </w:rPr>
+        <w:t>LineBarChart</w:t>
       </w:r>
       <w:proofErr w:type="spellEnd"/>
       <w:r>
@@ -1736,637 +1692,811 @@
           <w:color w:val="000000"/>
           <w:kern w:val="0"/>
         </w:rPr>
-        <w:t>用于测试和设备服务器连接请求</w:t>
-      </w:r>
-    </w:p>
-    <w:p>
-      <w:pPr>
-        <w:pStyle w:val="a5"/>
-        <w:ind w:left="720" w:firstLineChars="0" w:firstLine="0"/>
-        <w:rPr>
-          <w:rFonts w:ascii="Menlo Regular" w:hAnsi="Menlo Regular" w:cs="Menlo Regular"/>
-          <w:color w:val="000000"/>
-          <w:kern w:val="0"/>
-        </w:rPr>
-      </w:pPr>
-      <w:proofErr w:type="spellStart"/>
-      <w:r>
-        <w:rPr>
-          <w:rFonts w:ascii="Menlo Regular" w:hAnsi="Menlo Regular" w:cs="Menlo Regular"/>
-          <w:color w:val="000000"/>
-          <w:kern w:val="0"/>
-        </w:rPr>
-        <w:t>PrintObject</w:t>
-      </w:r>
-      <w:proofErr w:type="spellEnd"/>
-      <w:r>
-        <w:rPr>
-          <w:rFonts w:ascii="Menlo Regular" w:hAnsi="Menlo Regular" w:cs="Menlo Regular" w:hint="eastAsia"/>
-          <w:color w:val="000000"/>
-          <w:kern w:val="0"/>
-        </w:rPr>
-        <w:t xml:space="preserve"> </w:t>
-      </w:r>
-      <w:r>
-        <w:rPr>
-          <w:rFonts w:ascii="Menlo Regular" w:hAnsi="Menlo Regular" w:cs="Menlo Regular"/>
-          <w:color w:val="000000"/>
-          <w:kern w:val="0"/>
-        </w:rPr>
-        <w:t>–</w:t>
-      </w:r>
-      <w:r>
-        <w:rPr>
-          <w:rFonts w:ascii="Menlo Regular" w:hAnsi="Menlo Regular" w:cs="Menlo Regular" w:hint="eastAsia"/>
-          <w:color w:val="000000"/>
-          <w:kern w:val="0"/>
-        </w:rPr>
-        <w:t xml:space="preserve"> </w:t>
-      </w:r>
-      <w:r>
-        <w:rPr>
-          <w:rFonts w:ascii="Menlo Regular" w:hAnsi="Menlo Regular" w:cs="Menlo Regular" w:hint="eastAsia"/>
-          <w:color w:val="000000"/>
-          <w:kern w:val="0"/>
-        </w:rPr>
-        <w:t>用于将</w:t>
-      </w:r>
-      <w:r>
-        <w:rPr>
-          <w:rFonts w:ascii="Menlo Regular" w:hAnsi="Menlo Regular" w:cs="Menlo Regular" w:hint="eastAsia"/>
-          <w:color w:val="000000"/>
-          <w:kern w:val="0"/>
-        </w:rPr>
-        <w:t>bean</w:t>
-      </w:r>
-      <w:r>
-        <w:rPr>
-          <w:rFonts w:ascii="Menlo Regular" w:hAnsi="Menlo Regular" w:cs="Menlo Regular" w:hint="eastAsia"/>
-          <w:color w:val="000000"/>
-          <w:kern w:val="0"/>
-        </w:rPr>
-        <w:t>对象转换为</w:t>
-      </w:r>
-      <w:proofErr w:type="spellStart"/>
-      <w:r>
-        <w:rPr>
-          <w:rFonts w:ascii="Menlo Regular" w:hAnsi="Menlo Regular" w:cs="Menlo Regular" w:hint="eastAsia"/>
-          <w:color w:val="000000"/>
-          <w:kern w:val="0"/>
-        </w:rPr>
-        <w:t>json</w:t>
-      </w:r>
-      <w:proofErr w:type="spellEnd"/>
-      <w:r>
-        <w:rPr>
-          <w:rFonts w:ascii="Menlo Regular" w:hAnsi="Menlo Regular" w:cs="Menlo Regular" w:hint="eastAsia"/>
-          <w:color w:val="000000"/>
-          <w:kern w:val="0"/>
-        </w:rPr>
-        <w:t xml:space="preserve"> string</w:t>
-      </w:r>
-    </w:p>
-    <w:p>
-      <w:pPr>
-        <w:pStyle w:val="a5"/>
-        <w:ind w:left="720" w:firstLineChars="0" w:firstLine="0"/>
-        <w:rPr>
-          <w:rFonts w:ascii="Menlo Regular" w:hAnsi="Menlo Regular" w:cs="Menlo Regular"/>
-          <w:color w:val="000000"/>
-          <w:kern w:val="0"/>
-        </w:rPr>
-      </w:pPr>
-      <w:proofErr w:type="spellStart"/>
-      <w:r>
-        <w:rPr>
-          <w:rFonts w:ascii="Menlo Regular" w:hAnsi="Menlo Regular" w:cs="Menlo Regular"/>
-          <w:color w:val="000000"/>
-          <w:kern w:val="0"/>
-        </w:rPr>
-        <w:t>DeviceManager</w:t>
-      </w:r>
-      <w:proofErr w:type="spellEnd"/>
-      <w:r>
-        <w:rPr>
-          <w:rFonts w:ascii="Menlo Regular" w:hAnsi="Menlo Regular" w:cs="Menlo Regular" w:hint="eastAsia"/>
-          <w:color w:val="000000"/>
-          <w:kern w:val="0"/>
-        </w:rPr>
-        <w:t xml:space="preserve"> </w:t>
-      </w:r>
-      <w:r>
-        <w:rPr>
-          <w:rFonts w:ascii="Menlo Regular" w:hAnsi="Menlo Regular" w:cs="Menlo Regular"/>
-          <w:color w:val="000000"/>
-          <w:kern w:val="0"/>
-        </w:rPr>
-        <w:t>–</w:t>
-      </w:r>
-      <w:r>
-        <w:rPr>
-          <w:rFonts w:ascii="Menlo Regular" w:hAnsi="Menlo Regular" w:cs="Menlo Regular" w:hint="eastAsia"/>
-          <w:color w:val="000000"/>
-          <w:kern w:val="0"/>
-        </w:rPr>
-        <w:t xml:space="preserve"> </w:t>
-      </w:r>
-      <w:r>
-        <w:rPr>
-          <w:rFonts w:ascii="Menlo Regular" w:hAnsi="Menlo Regular" w:cs="Menlo Regular" w:hint="eastAsia"/>
-          <w:color w:val="000000"/>
-          <w:kern w:val="0"/>
-        </w:rPr>
-        <w:t>管理对设备服务器的请求操作</w:t>
-      </w:r>
-    </w:p>
-    <w:p>
-      <w:pPr>
-        <w:pStyle w:val="a5"/>
-        <w:ind w:left="720" w:firstLineChars="0" w:firstLine="0"/>
-        <w:rPr>
-          <w:rFonts w:ascii="Menlo Regular" w:hAnsi="Menlo Regular" w:cs="Menlo Regular"/>
-          <w:color w:val="000000"/>
-          <w:kern w:val="0"/>
-        </w:rPr>
-      </w:pPr>
-      <w:proofErr w:type="spellStart"/>
-      <w:r>
-        <w:rPr>
-          <w:rFonts w:ascii="Menlo Regular" w:hAnsi="Menlo Regular" w:cs="Menlo Regular"/>
-          <w:color w:val="000000"/>
-          <w:kern w:val="0"/>
-        </w:rPr>
-        <w:t>PetInfoUtil</w:t>
-      </w:r>
-      <w:proofErr w:type="spellEnd"/>
-      <w:r>
-        <w:rPr>
-          <w:rFonts w:ascii="Menlo Regular" w:hAnsi="Menlo Regular" w:cs="Menlo Regular" w:hint="eastAsia"/>
-          <w:color w:val="000000"/>
-          <w:kern w:val="0"/>
-        </w:rPr>
-        <w:t xml:space="preserve"> </w:t>
-      </w:r>
-      <w:r>
-        <w:rPr>
-          <w:rFonts w:ascii="Menlo Regular" w:hAnsi="Menlo Regular" w:cs="Menlo Regular"/>
-          <w:color w:val="000000"/>
-          <w:kern w:val="0"/>
-        </w:rPr>
-        <w:t>–</w:t>
-      </w:r>
-      <w:r>
-        <w:rPr>
-          <w:rFonts w:ascii="Menlo Regular" w:hAnsi="Menlo Regular" w:cs="Menlo Regular" w:hint="eastAsia"/>
-          <w:color w:val="000000"/>
-          <w:kern w:val="0"/>
-        </w:rPr>
-        <w:t xml:space="preserve"> </w:t>
-      </w:r>
-      <w:r>
-        <w:rPr>
-          <w:rFonts w:ascii="Menlo Regular" w:hAnsi="Menlo Regular" w:cs="Menlo Regular" w:hint="eastAsia"/>
-          <w:color w:val="000000"/>
-          <w:kern w:val="0"/>
-        </w:rPr>
-        <w:t>用于处理宠物信息的工具类</w:t>
-      </w:r>
-    </w:p>
-    <w:p>
-      <w:pPr>
-        <w:pStyle w:val="a5"/>
-        <w:ind w:left="720" w:firstLineChars="0" w:firstLine="0"/>
-        <w:rPr>
-          <w:rFonts w:ascii="Menlo Regular" w:hAnsi="Menlo Regular" w:cs="Menlo Regular"/>
-          <w:color w:val="000000"/>
-          <w:kern w:val="0"/>
-        </w:rPr>
-      </w:pPr>
-      <w:proofErr w:type="spellStart"/>
-      <w:r>
-        <w:rPr>
-          <w:rFonts w:ascii="Menlo Regular" w:hAnsi="Menlo Regular" w:cs="Menlo Regular"/>
-          <w:color w:val="000000"/>
-          <w:kern w:val="0"/>
-        </w:rPr>
-        <w:t>UrlConfig</w:t>
-      </w:r>
-      <w:r>
-        <w:rPr>
-          <w:rFonts w:ascii="Menlo Regular" w:hAnsi="Menlo Regular" w:cs="Menlo Regular" w:hint="eastAsia"/>
-          <w:color w:val="000000"/>
-          <w:kern w:val="0"/>
-        </w:rPr>
-        <w:t>.h</w:t>
-      </w:r>
-      <w:proofErr w:type="spellEnd"/>
-      <w:r>
-        <w:rPr>
-          <w:rFonts w:ascii="Menlo Regular" w:hAnsi="Menlo Regular" w:cs="Menlo Regular" w:hint="eastAsia"/>
-          <w:color w:val="000000"/>
-          <w:kern w:val="0"/>
-        </w:rPr>
-        <w:t>文件存放了地址信息</w:t>
-      </w:r>
-    </w:p>
-    <w:p>
-      <w:pPr>
-        <w:pStyle w:val="a5"/>
-        <w:ind w:left="720" w:firstLineChars="0" w:firstLine="0"/>
-        <w:rPr>
-          <w:rFonts w:ascii="Menlo Regular" w:hAnsi="Menlo Regular" w:cs="Menlo Regular"/>
-          <w:color w:val="000000"/>
-          <w:kern w:val="0"/>
-        </w:rPr>
-      </w:pPr>
-      <w:proofErr w:type="spellStart"/>
-      <w:r>
-        <w:rPr>
-          <w:rFonts w:ascii="Menlo Regular" w:hAnsi="Menlo Regular" w:cs="Menlo Regular"/>
-          <w:color w:val="000000"/>
-          <w:kern w:val="0"/>
-        </w:rPr>
-        <w:t>Constant</w:t>
-      </w:r>
-      <w:r>
-        <w:rPr>
-          <w:rFonts w:ascii="Menlo Regular" w:hAnsi="Menlo Regular" w:cs="Menlo Regular" w:hint="eastAsia"/>
-          <w:color w:val="000000"/>
-          <w:kern w:val="0"/>
-        </w:rPr>
-        <w:t>.h</w:t>
-      </w:r>
-      <w:proofErr w:type="spellEnd"/>
-      <w:r>
-        <w:rPr>
-          <w:rFonts w:ascii="Menlo Regular" w:hAnsi="Menlo Regular" w:cs="Menlo Regular" w:hint="eastAsia"/>
-          <w:color w:val="000000"/>
-          <w:kern w:val="0"/>
-        </w:rPr>
-        <w:t>文件存放了一些常量值</w:t>
-      </w:r>
-    </w:p>
-    <w:p>
-      <w:pPr>
-        <w:rPr>
-          <w:rFonts w:ascii="Menlo Regular" w:hAnsi="Menlo Regular" w:cs="Menlo Regular"/>
-          <w:color w:val="000000"/>
-          <w:kern w:val="0"/>
-        </w:rPr>
-      </w:pPr>
-    </w:p>
-    <w:p>
-      <w:pPr>
-        <w:rPr>
-          <w:rFonts w:ascii="Menlo Regular" w:hAnsi="Menlo Regular" w:cs="Menlo Regular" w:hint="eastAsia"/>
-          <w:color w:val="000000"/>
-          <w:kern w:val="0"/>
-        </w:rPr>
-      </w:pPr>
-      <w:r>
-        <w:rPr>
-          <w:rFonts w:ascii="Menlo Regular" w:hAnsi="Menlo Regular" w:cs="Menlo Regular" w:hint="eastAsia"/>
-          <w:color w:val="000000"/>
-          <w:kern w:val="0"/>
-        </w:rPr>
-        <w:t>注：</w:t>
-      </w:r>
-      <w:r>
-        <w:rPr>
-          <w:rFonts w:ascii="Menlo Regular" w:hAnsi="Menlo Regular" w:cs="Menlo Regular" w:hint="eastAsia"/>
-          <w:color w:val="000000"/>
-          <w:kern w:val="0"/>
-        </w:rPr>
-        <w:t>其它内容请参考文档《</w:t>
-      </w:r>
-      <w:proofErr w:type="spellStart"/>
-      <w:r>
-        <w:rPr>
-          <w:rFonts w:ascii="Menlo Regular" w:hAnsi="Menlo Regular" w:cs="Menlo Regular" w:hint="eastAsia"/>
-          <w:color w:val="000000"/>
-          <w:kern w:val="0"/>
-        </w:rPr>
-        <w:t>ipetchat_IOS</w:t>
-      </w:r>
-      <w:proofErr w:type="spellEnd"/>
-      <w:r>
-        <w:rPr>
-          <w:rFonts w:ascii="Menlo Regular" w:hAnsi="Menlo Regular" w:cs="Menlo Regular" w:hint="eastAsia"/>
-          <w:color w:val="000000"/>
-          <w:kern w:val="0"/>
-        </w:rPr>
-        <w:t>_</w:t>
-      </w:r>
-      <w:r>
-        <w:rPr>
-          <w:rFonts w:ascii="Menlo Regular" w:hAnsi="Menlo Regular" w:cs="Menlo Regular" w:hint="eastAsia"/>
-          <w:color w:val="000000"/>
-          <w:kern w:val="0"/>
-        </w:rPr>
-        <w:t>代码说明</w:t>
-      </w:r>
-      <w:r>
-        <w:rPr>
-          <w:rFonts w:ascii="Menlo Regular" w:hAnsi="Menlo Regular" w:cs="Menlo Regular" w:hint="eastAsia"/>
-          <w:color w:val="000000"/>
-          <w:kern w:val="0"/>
-        </w:rPr>
-        <w:t>》</w:t>
-      </w:r>
-    </w:p>
-    <w:p>
-      <w:pPr>
-        <w:jc w:val="left"/>
-        <w:rPr>
-          <w:rFonts w:ascii="Menlo Regular" w:hAnsi="Menlo Regular" w:cs="Menlo Regular" w:hint="eastAsia"/>
-          <w:color w:val="000000"/>
-          <w:kern w:val="0"/>
-        </w:rPr>
-      </w:pPr>
-      <w:r>
-        <w:rPr>
-          <w:rFonts w:ascii="Menlo Regular" w:hAnsi="Menlo Regular" w:cs="Menlo Regular" w:hint="eastAsia"/>
-          <w:color w:val="000000"/>
-          <w:kern w:val="0"/>
-        </w:rPr>
-        <w:tab/>
-      </w:r>
-      <w:r>
-        <w:rPr>
-          <w:rFonts w:ascii="Menlo Regular" w:hAnsi="Menlo Regular" w:cs="Menlo Regular" w:hint="eastAsia"/>
-          <w:color w:val="000000"/>
-          <w:kern w:val="0"/>
-        </w:rPr>
-        <w:t>编译工程时，如果使用模拟器，请把</w:t>
-      </w:r>
-      <w:proofErr w:type="spellStart"/>
-      <w:r>
-        <w:rPr>
-          <w:rFonts w:ascii="Menlo Regular" w:hAnsi="Menlo Regular" w:cs="Menlo Regular"/>
-          <w:color w:val="000000"/>
-          <w:kern w:val="0"/>
-        </w:rPr>
-        <w:t>wxj</w:t>
-      </w:r>
-      <w:proofErr w:type="spellEnd"/>
-      <w:r>
-        <w:rPr>
-          <w:rFonts w:ascii="Menlo Regular" w:hAnsi="Menlo Regular" w:cs="Menlo Regular"/>
-          <w:color w:val="000000"/>
-          <w:kern w:val="0"/>
-        </w:rPr>
-        <w:t>-pet/Frameworks/Debug-</w:t>
-      </w:r>
-      <w:proofErr w:type="spellStart"/>
-      <w:r>
-        <w:rPr>
-          <w:rFonts w:ascii="Menlo Regular" w:hAnsi="Menlo Regular" w:cs="Menlo Regular"/>
-          <w:color w:val="000000"/>
-          <w:kern w:val="0"/>
-        </w:rPr>
-        <w:t>iphonesimulator</w:t>
-      </w:r>
-      <w:proofErr w:type="spellEnd"/>
-      <w:r>
-        <w:rPr>
-          <w:rFonts w:ascii="Menlo Regular" w:hAnsi="Menlo Regular" w:cs="Menlo Regular"/>
-          <w:color w:val="000000"/>
-          <w:kern w:val="0"/>
-        </w:rPr>
-        <w:t>/</w:t>
-      </w:r>
-      <w:proofErr w:type="spellStart"/>
-      <w:r>
-        <w:rPr>
-          <w:rFonts w:ascii="Menlo Regular" w:hAnsi="Menlo Regular" w:cs="Menlo Regular"/>
-          <w:color w:val="000000"/>
-          <w:kern w:val="0"/>
-        </w:rPr>
-        <w:t>CommonToolkit.framework</w:t>
-      </w:r>
-      <w:proofErr w:type="spellEnd"/>
-      <w:r>
-        <w:rPr>
-          <w:rFonts w:ascii="Menlo Regular" w:hAnsi="Menlo Regular" w:cs="Menlo Regular" w:hint="eastAsia"/>
-          <w:color w:val="000000"/>
-          <w:kern w:val="0"/>
-        </w:rPr>
-        <w:t>复制到目录</w:t>
-      </w:r>
-      <w:proofErr w:type="spellStart"/>
-      <w:r>
-        <w:rPr>
-          <w:rFonts w:ascii="Menlo Regular" w:hAnsi="Menlo Regular" w:cs="Menlo Regular"/>
-          <w:color w:val="000000"/>
-          <w:kern w:val="0"/>
-        </w:rPr>
-        <w:t>wxj</w:t>
-      </w:r>
-      <w:proofErr w:type="spellEnd"/>
-      <w:r>
-        <w:rPr>
-          <w:rFonts w:ascii="Menlo Regular" w:hAnsi="Menlo Regular" w:cs="Menlo Regular"/>
-          <w:color w:val="000000"/>
-          <w:kern w:val="0"/>
-        </w:rPr>
-        <w:t>-pet/</w:t>
-      </w:r>
-      <w:proofErr w:type="spellStart"/>
-      <w:r>
-        <w:rPr>
-          <w:rFonts w:ascii="Menlo Regular" w:hAnsi="Menlo Regular" w:cs="Menlo Regular"/>
-          <w:color w:val="000000"/>
-          <w:kern w:val="0"/>
-        </w:rPr>
-        <w:t>wxj</w:t>
-      </w:r>
-      <w:proofErr w:type="spellEnd"/>
-      <w:r>
-        <w:rPr>
-          <w:rFonts w:ascii="Menlo Regular" w:hAnsi="Menlo Regular" w:cs="Menlo Regular"/>
-          <w:color w:val="000000"/>
-          <w:kern w:val="0"/>
-        </w:rPr>
-        <w:t>-pet/</w:t>
-      </w:r>
-      <w:proofErr w:type="spellStart"/>
-      <w:r>
-        <w:rPr>
-          <w:rFonts w:ascii="Menlo Regular" w:hAnsi="Menlo Regular" w:cs="Menlo Regular"/>
-          <w:color w:val="000000"/>
-          <w:kern w:val="0"/>
-        </w:rPr>
-        <w:t>IPetChat</w:t>
-      </w:r>
-      <w:proofErr w:type="spellEnd"/>
-      <w:r>
-        <w:rPr>
-          <w:rFonts w:ascii="Menlo Regular" w:hAnsi="Menlo Regular" w:cs="Menlo Regular"/>
-          <w:color w:val="000000"/>
-          <w:kern w:val="0"/>
-        </w:rPr>
-        <w:t>/Frameworks</w:t>
-      </w:r>
-      <w:r>
-        <w:rPr>
-          <w:rFonts w:ascii="Menlo Regular" w:hAnsi="Menlo Regular" w:cs="Menlo Regular" w:hint="eastAsia"/>
-          <w:color w:val="000000"/>
-          <w:kern w:val="0"/>
-        </w:rPr>
-        <w:t>中。</w:t>
-      </w:r>
-    </w:p>
-    <w:p>
-      <w:pPr>
-        <w:jc w:val="left"/>
-        <w:rPr>
-          <w:rFonts w:ascii="Menlo Regular" w:hAnsi="Menlo Regular" w:cs="Menlo Regular" w:hint="eastAsia"/>
-          <w:color w:val="000000"/>
-          <w:kern w:val="0"/>
-        </w:rPr>
-      </w:pPr>
-      <w:r>
-        <w:rPr>
-          <w:rFonts w:ascii="Menlo Regular" w:hAnsi="Menlo Regular" w:cs="Menlo Regular" w:hint="eastAsia"/>
-          <w:color w:val="000000"/>
-          <w:kern w:val="0"/>
-        </w:rPr>
-        <w:tab/>
-      </w:r>
-      <w:r>
-        <w:rPr>
-          <w:rFonts w:ascii="Menlo Regular" w:hAnsi="Menlo Regular" w:cs="Menlo Regular" w:hint="eastAsia"/>
-          <w:color w:val="000000"/>
-          <w:kern w:val="0"/>
-        </w:rPr>
-        <w:t>编译真机运行的版本时，请把</w:t>
-      </w:r>
-      <w:proofErr w:type="spellStart"/>
-      <w:r>
-        <w:rPr>
-          <w:rFonts w:ascii="Menlo Regular" w:hAnsi="Menlo Regular" w:cs="Menlo Regular"/>
-          <w:color w:val="000000"/>
-          <w:kern w:val="0"/>
-        </w:rPr>
-        <w:t>wxj</w:t>
-      </w:r>
-      <w:proofErr w:type="spellEnd"/>
-      <w:r>
-        <w:rPr>
-          <w:rFonts w:ascii="Menlo Regular" w:hAnsi="Menlo Regular" w:cs="Menlo Regular"/>
-          <w:color w:val="000000"/>
-          <w:kern w:val="0"/>
-        </w:rPr>
-        <w:t>-pet/Frameworks/Release-</w:t>
-      </w:r>
-      <w:proofErr w:type="spellStart"/>
-      <w:r>
-        <w:rPr>
-          <w:rFonts w:ascii="Menlo Regular" w:hAnsi="Menlo Regular" w:cs="Menlo Regular"/>
-          <w:color w:val="000000"/>
-          <w:kern w:val="0"/>
-        </w:rPr>
-        <w:t>iphoneos</w:t>
-      </w:r>
-      <w:proofErr w:type="spellEnd"/>
-      <w:r>
-        <w:rPr>
-          <w:rFonts w:ascii="Menlo Regular" w:hAnsi="Menlo Regular" w:cs="Menlo Regular"/>
-          <w:color w:val="000000"/>
-          <w:kern w:val="0"/>
-        </w:rPr>
-        <w:t>/</w:t>
-      </w:r>
-      <w:proofErr w:type="spellStart"/>
-      <w:r>
-        <w:rPr>
-          <w:rFonts w:ascii="Menlo Regular" w:hAnsi="Menlo Regular" w:cs="Menlo Regular"/>
-          <w:color w:val="000000"/>
-          <w:kern w:val="0"/>
-        </w:rPr>
-        <w:t>CommonToolkit.framewor</w:t>
-      </w:r>
-      <w:r>
-        <w:rPr>
-          <w:rFonts w:ascii="Menlo Regular" w:hAnsi="Menlo Regular" w:cs="Menlo Regular" w:hint="eastAsia"/>
-          <w:color w:val="000000"/>
-          <w:kern w:val="0"/>
-        </w:rPr>
-        <w:t>k</w:t>
-      </w:r>
-      <w:proofErr w:type="spellEnd"/>
-      <w:r>
-        <w:rPr>
-          <w:rFonts w:ascii="Menlo Regular" w:hAnsi="Menlo Regular" w:cs="Menlo Regular" w:hint="eastAsia"/>
-          <w:color w:val="000000"/>
-          <w:kern w:val="0"/>
-        </w:rPr>
-        <w:t>复制到目录</w:t>
-      </w:r>
-      <w:proofErr w:type="spellStart"/>
-      <w:r>
-        <w:rPr>
-          <w:rFonts w:ascii="Menlo Regular" w:hAnsi="Menlo Regular" w:cs="Menlo Regular"/>
-          <w:color w:val="000000"/>
-          <w:kern w:val="0"/>
-        </w:rPr>
-        <w:t>wxj</w:t>
-      </w:r>
-      <w:proofErr w:type="spellEnd"/>
-      <w:r>
-        <w:rPr>
-          <w:rFonts w:ascii="Menlo Regular" w:hAnsi="Menlo Regular" w:cs="Menlo Regular"/>
-          <w:color w:val="000000"/>
-          <w:kern w:val="0"/>
-        </w:rPr>
-        <w:t>-pet/</w:t>
-      </w:r>
-      <w:proofErr w:type="spellStart"/>
-      <w:r>
-        <w:rPr>
-          <w:rFonts w:ascii="Menlo Regular" w:hAnsi="Menlo Regular" w:cs="Menlo Regular"/>
-          <w:color w:val="000000"/>
-          <w:kern w:val="0"/>
-        </w:rPr>
-        <w:t>wxj</w:t>
-      </w:r>
-      <w:proofErr w:type="spellEnd"/>
-      <w:r>
-        <w:rPr>
-          <w:rFonts w:ascii="Menlo Regular" w:hAnsi="Menlo Regular" w:cs="Menlo Regular"/>
-          <w:color w:val="000000"/>
-          <w:kern w:val="0"/>
-        </w:rPr>
-        <w:t>-pet/</w:t>
-      </w:r>
-      <w:proofErr w:type="spellStart"/>
-      <w:r>
-        <w:rPr>
-          <w:rFonts w:ascii="Menlo Regular" w:hAnsi="Menlo Regular" w:cs="Menlo Regular"/>
-          <w:color w:val="000000"/>
-          <w:kern w:val="0"/>
-        </w:rPr>
-        <w:t>IPetChat</w:t>
-      </w:r>
-      <w:proofErr w:type="spellEnd"/>
-      <w:r>
-        <w:rPr>
-          <w:rFonts w:ascii="Menlo Regular" w:hAnsi="Menlo Regular" w:cs="Menlo Regular"/>
-          <w:color w:val="000000"/>
-          <w:kern w:val="0"/>
-        </w:rPr>
-        <w:t>/Frameworks</w:t>
-      </w:r>
-      <w:r>
-        <w:rPr>
-          <w:rFonts w:ascii="Menlo Regular" w:hAnsi="Menlo Regular" w:cs="Menlo Regular" w:hint="eastAsia"/>
-          <w:color w:val="000000"/>
-          <w:kern w:val="0"/>
-        </w:rPr>
-        <w:t>中。</w:t>
+        <w:t>自定义柱状图</w:t>
       </w:r>
       <w:bookmarkStart w:id="0" w:name="_GoBack"/>
       <w:bookmarkEnd w:id="0"/>
+    </w:p>
+    <w:p>
+      <w:pPr>
+        <w:pStyle w:val="a5"/>
+        <w:ind w:left="720" w:firstLineChars="0" w:firstLine="0"/>
+        <w:rPr>
+          <w:rFonts w:ascii="Menlo Regular" w:hAnsi="Menlo Regular" w:cs="Menlo Regular"/>
+          <w:color w:val="000000"/>
+          <w:kern w:val="0"/>
+        </w:rPr>
+      </w:pPr>
+      <w:proofErr w:type="spellStart"/>
+      <w:r>
+        <w:rPr>
+          <w:rFonts w:ascii="Menlo Regular" w:hAnsi="Menlo Regular" w:cs="Menlo Regular"/>
+          <w:color w:val="000000"/>
+          <w:kern w:val="0"/>
+        </w:rPr>
+        <w:lastRenderedPageBreak/>
+        <w:t>MHTabBarController</w:t>
+      </w:r>
+      <w:proofErr w:type="spellEnd"/>
+      <w:r>
+        <w:rPr>
+          <w:rFonts w:ascii="Menlo Regular" w:hAnsi="Menlo Regular" w:cs="Menlo Regular" w:hint="eastAsia"/>
+          <w:color w:val="000000"/>
+          <w:kern w:val="0"/>
+        </w:rPr>
+        <w:t xml:space="preserve"> </w:t>
+      </w:r>
+      <w:r>
+        <w:rPr>
+          <w:rFonts w:ascii="Menlo Regular" w:hAnsi="Menlo Regular" w:cs="Menlo Regular"/>
+          <w:color w:val="000000"/>
+          <w:kern w:val="0"/>
+        </w:rPr>
+        <w:t>–</w:t>
+      </w:r>
+      <w:r>
+        <w:rPr>
+          <w:rFonts w:ascii="Menlo Regular" w:hAnsi="Menlo Regular" w:cs="Menlo Regular" w:hint="eastAsia"/>
+          <w:color w:val="000000"/>
+          <w:kern w:val="0"/>
+        </w:rPr>
+        <w:t xml:space="preserve"> Tab</w:t>
+      </w:r>
+      <w:r>
+        <w:rPr>
+          <w:rFonts w:ascii="Menlo Regular" w:hAnsi="Menlo Regular" w:cs="Menlo Regular" w:hint="eastAsia"/>
+          <w:color w:val="000000"/>
+          <w:kern w:val="0"/>
+        </w:rPr>
+        <w:t>放在顶部的</w:t>
+      </w:r>
+      <w:r>
+        <w:rPr>
+          <w:rFonts w:ascii="Menlo Regular" w:hAnsi="Menlo Regular" w:cs="Menlo Regular" w:hint="eastAsia"/>
+          <w:color w:val="000000"/>
+          <w:kern w:val="0"/>
+        </w:rPr>
+        <w:t>tab</w:t>
+      </w:r>
+      <w:r>
+        <w:rPr>
+          <w:rFonts w:ascii="Menlo Regular" w:hAnsi="Menlo Regular" w:cs="Menlo Regular" w:hint="eastAsia"/>
+          <w:color w:val="000000"/>
+          <w:kern w:val="0"/>
+        </w:rPr>
+        <w:t>控制器</w:t>
+      </w:r>
+    </w:p>
+    <w:p>
+      <w:pPr>
+        <w:pStyle w:val="a5"/>
+        <w:ind w:left="720" w:firstLineChars="0" w:firstLine="0"/>
+        <w:rPr>
+          <w:rFonts w:ascii="Menlo Regular" w:hAnsi="Menlo Regular" w:cs="Menlo Regular"/>
+          <w:color w:val="000000"/>
+          <w:kern w:val="0"/>
+        </w:rPr>
+      </w:pPr>
+      <w:r>
+        <w:rPr>
+          <w:rFonts w:ascii="Menlo Regular" w:hAnsi="Menlo Regular" w:cs="Menlo Regular" w:hint="eastAsia"/>
+          <w:color w:val="000000"/>
+          <w:kern w:val="0"/>
+        </w:rPr>
+        <w:t>Beans</w:t>
+      </w:r>
+      <w:r>
+        <w:rPr>
+          <w:rFonts w:ascii="Menlo Regular" w:hAnsi="Menlo Regular" w:cs="Menlo Regular" w:hint="eastAsia"/>
+          <w:color w:val="000000"/>
+          <w:kern w:val="0"/>
+        </w:rPr>
+        <w:t>组中</w:t>
+      </w:r>
+      <w:r>
+        <w:rPr>
+          <w:rFonts w:ascii="Menlo Regular" w:hAnsi="Menlo Regular" w:cs="Menlo Regular" w:hint="eastAsia"/>
+          <w:color w:val="000000"/>
+          <w:kern w:val="0"/>
+        </w:rPr>
+        <w:t>是用于向设备服务器发命令的</w:t>
+      </w:r>
+      <w:r>
+        <w:rPr>
+          <w:rFonts w:ascii="Menlo Regular" w:hAnsi="Menlo Regular" w:cs="Menlo Regular" w:hint="eastAsia"/>
+          <w:color w:val="000000"/>
+          <w:kern w:val="0"/>
+        </w:rPr>
+        <w:t>Bean</w:t>
+      </w:r>
+      <w:r>
+        <w:rPr>
+          <w:rFonts w:ascii="Menlo Regular" w:hAnsi="Menlo Regular" w:cs="Menlo Regular" w:hint="eastAsia"/>
+          <w:color w:val="000000"/>
+          <w:kern w:val="0"/>
+        </w:rPr>
+        <w:t>类</w:t>
+      </w:r>
+    </w:p>
+    <w:p>
+      <w:pPr>
+        <w:pStyle w:val="a5"/>
+        <w:ind w:left="720" w:firstLineChars="0" w:firstLine="0"/>
+        <w:rPr>
+          <w:rFonts w:ascii="Menlo Regular" w:hAnsi="Menlo Regular" w:cs="Menlo Regular"/>
+          <w:color w:val="000000"/>
+          <w:kern w:val="0"/>
+        </w:rPr>
+      </w:pPr>
+      <w:proofErr w:type="spellStart"/>
+      <w:r>
+        <w:rPr>
+          <w:rFonts w:ascii="Menlo Regular" w:hAnsi="Menlo Regular" w:cs="Menlo Regular"/>
+          <w:color w:val="000000"/>
+          <w:kern w:val="0"/>
+        </w:rPr>
+        <w:t>TestApiViewController</w:t>
+      </w:r>
+      <w:proofErr w:type="spellEnd"/>
+      <w:r>
+        <w:rPr>
+          <w:rFonts w:ascii="Menlo Regular" w:hAnsi="Menlo Regular" w:cs="Menlo Regular" w:hint="eastAsia"/>
+          <w:color w:val="000000"/>
+          <w:kern w:val="0"/>
+        </w:rPr>
+        <w:t xml:space="preserve"> </w:t>
+      </w:r>
+      <w:r>
+        <w:rPr>
+          <w:rFonts w:ascii="Menlo Regular" w:hAnsi="Menlo Regular" w:cs="Menlo Regular"/>
+          <w:color w:val="000000"/>
+          <w:kern w:val="0"/>
+        </w:rPr>
+        <w:t>–</w:t>
+      </w:r>
+      <w:r>
+        <w:rPr>
+          <w:rFonts w:ascii="Menlo Regular" w:hAnsi="Menlo Regular" w:cs="Menlo Regular" w:hint="eastAsia"/>
+          <w:color w:val="000000"/>
+          <w:kern w:val="0"/>
+        </w:rPr>
+        <w:t xml:space="preserve"> </w:t>
+      </w:r>
+      <w:r>
+        <w:rPr>
+          <w:rFonts w:ascii="Menlo Regular" w:hAnsi="Menlo Regular" w:cs="Menlo Regular" w:hint="eastAsia"/>
+          <w:color w:val="000000"/>
+          <w:kern w:val="0"/>
+        </w:rPr>
+        <w:t>用于测试和设备服务器连接请求</w:t>
+      </w:r>
+    </w:p>
+    <w:p>
+      <w:pPr>
+        <w:pStyle w:val="a5"/>
+        <w:ind w:left="720" w:firstLineChars="0" w:firstLine="0"/>
+        <w:rPr>
+          <w:rFonts w:ascii="Menlo Regular" w:hAnsi="Menlo Regular" w:cs="Menlo Regular"/>
+          <w:color w:val="000000"/>
+          <w:kern w:val="0"/>
+        </w:rPr>
+      </w:pPr>
+      <w:proofErr w:type="spellStart"/>
+      <w:r>
+        <w:rPr>
+          <w:rFonts w:ascii="Menlo Regular" w:hAnsi="Menlo Regular" w:cs="Menlo Regular"/>
+          <w:color w:val="000000"/>
+          <w:kern w:val="0"/>
+        </w:rPr>
+        <w:t>PrintObject</w:t>
+      </w:r>
+      <w:proofErr w:type="spellEnd"/>
+      <w:r>
+        <w:rPr>
+          <w:rFonts w:ascii="Menlo Regular" w:hAnsi="Menlo Regular" w:cs="Menlo Regular" w:hint="eastAsia"/>
+          <w:color w:val="000000"/>
+          <w:kern w:val="0"/>
+        </w:rPr>
+        <w:t xml:space="preserve"> </w:t>
+      </w:r>
+      <w:r>
+        <w:rPr>
+          <w:rFonts w:ascii="Menlo Regular" w:hAnsi="Menlo Regular" w:cs="Menlo Regular"/>
+          <w:color w:val="000000"/>
+          <w:kern w:val="0"/>
+        </w:rPr>
+        <w:t>–</w:t>
+      </w:r>
+      <w:r>
+        <w:rPr>
+          <w:rFonts w:ascii="Menlo Regular" w:hAnsi="Menlo Regular" w:cs="Menlo Regular" w:hint="eastAsia"/>
+          <w:color w:val="000000"/>
+          <w:kern w:val="0"/>
+        </w:rPr>
+        <w:t xml:space="preserve"> </w:t>
+      </w:r>
+      <w:r>
+        <w:rPr>
+          <w:rFonts w:ascii="Menlo Regular" w:hAnsi="Menlo Regular" w:cs="Menlo Regular" w:hint="eastAsia"/>
+          <w:color w:val="000000"/>
+          <w:kern w:val="0"/>
+        </w:rPr>
+        <w:t>用于将</w:t>
+      </w:r>
+      <w:r>
+        <w:rPr>
+          <w:rFonts w:ascii="Menlo Regular" w:hAnsi="Menlo Regular" w:cs="Menlo Regular" w:hint="eastAsia"/>
+          <w:color w:val="000000"/>
+          <w:kern w:val="0"/>
+        </w:rPr>
+        <w:t>bean</w:t>
+      </w:r>
+      <w:r>
+        <w:rPr>
+          <w:rFonts w:ascii="Menlo Regular" w:hAnsi="Menlo Regular" w:cs="Menlo Regular" w:hint="eastAsia"/>
+          <w:color w:val="000000"/>
+          <w:kern w:val="0"/>
+        </w:rPr>
+        <w:t>对象转换为</w:t>
+      </w:r>
+      <w:proofErr w:type="spellStart"/>
+      <w:r>
+        <w:rPr>
+          <w:rFonts w:ascii="Menlo Regular" w:hAnsi="Menlo Regular" w:cs="Menlo Regular" w:hint="eastAsia"/>
+          <w:color w:val="000000"/>
+          <w:kern w:val="0"/>
+        </w:rPr>
+        <w:t>json</w:t>
+      </w:r>
+      <w:proofErr w:type="spellEnd"/>
+      <w:r>
+        <w:rPr>
+          <w:rFonts w:ascii="Menlo Regular" w:hAnsi="Menlo Regular" w:cs="Menlo Regular" w:hint="eastAsia"/>
+          <w:color w:val="000000"/>
+          <w:kern w:val="0"/>
+        </w:rPr>
+        <w:t xml:space="preserve"> string</w:t>
+      </w:r>
+    </w:p>
+    <w:p>
+      <w:pPr>
+        <w:pStyle w:val="a5"/>
+        <w:ind w:left="720" w:firstLineChars="0" w:firstLine="0"/>
+        <w:rPr>
+          <w:rFonts w:ascii="Menlo Regular" w:hAnsi="Menlo Regular" w:cs="Menlo Regular"/>
+          <w:color w:val="000000"/>
+          <w:kern w:val="0"/>
+        </w:rPr>
+      </w:pPr>
+      <w:proofErr w:type="spellStart"/>
+      <w:r>
+        <w:rPr>
+          <w:rFonts w:ascii="Menlo Regular" w:hAnsi="Menlo Regular" w:cs="Menlo Regular"/>
+          <w:color w:val="000000"/>
+          <w:kern w:val="0"/>
+        </w:rPr>
+        <w:t>DeviceManager</w:t>
+      </w:r>
+      <w:proofErr w:type="spellEnd"/>
+      <w:r>
+        <w:rPr>
+          <w:rFonts w:ascii="Menlo Regular" w:hAnsi="Menlo Regular" w:cs="Menlo Regular" w:hint="eastAsia"/>
+          <w:color w:val="000000"/>
+          <w:kern w:val="0"/>
+        </w:rPr>
+        <w:t xml:space="preserve"> </w:t>
+      </w:r>
+      <w:r>
+        <w:rPr>
+          <w:rFonts w:ascii="Menlo Regular" w:hAnsi="Menlo Regular" w:cs="Menlo Regular"/>
+          <w:color w:val="000000"/>
+          <w:kern w:val="0"/>
+        </w:rPr>
+        <w:t>–</w:t>
+      </w:r>
+      <w:r>
+        <w:rPr>
+          <w:rFonts w:ascii="Menlo Regular" w:hAnsi="Menlo Regular" w:cs="Menlo Regular" w:hint="eastAsia"/>
+          <w:color w:val="000000"/>
+          <w:kern w:val="0"/>
+        </w:rPr>
+        <w:t xml:space="preserve"> </w:t>
+      </w:r>
+      <w:r>
+        <w:rPr>
+          <w:rFonts w:ascii="Menlo Regular" w:hAnsi="Menlo Regular" w:cs="Menlo Regular" w:hint="eastAsia"/>
+          <w:color w:val="000000"/>
+          <w:kern w:val="0"/>
+        </w:rPr>
+        <w:t>管理对设备服务器的请求操作</w:t>
+      </w:r>
+    </w:p>
+    <w:p>
+      <w:pPr>
+        <w:pStyle w:val="a5"/>
+        <w:ind w:left="720" w:firstLineChars="0" w:firstLine="0"/>
+        <w:rPr>
+          <w:rFonts w:ascii="Menlo Regular" w:hAnsi="Menlo Regular" w:cs="Menlo Regular"/>
+          <w:color w:val="000000"/>
+          <w:kern w:val="0"/>
+        </w:rPr>
+      </w:pPr>
+      <w:proofErr w:type="spellStart"/>
+      <w:r>
+        <w:rPr>
+          <w:rFonts w:ascii="Menlo Regular" w:hAnsi="Menlo Regular" w:cs="Menlo Regular"/>
+          <w:color w:val="000000"/>
+          <w:kern w:val="0"/>
+        </w:rPr>
+        <w:t>PetInfoUtil</w:t>
+      </w:r>
+      <w:proofErr w:type="spellEnd"/>
+      <w:r>
+        <w:rPr>
+          <w:rFonts w:ascii="Menlo Regular" w:hAnsi="Menlo Regular" w:cs="Menlo Regular" w:hint="eastAsia"/>
+          <w:color w:val="000000"/>
+          <w:kern w:val="0"/>
+        </w:rPr>
+        <w:t xml:space="preserve"> </w:t>
+      </w:r>
+      <w:r>
+        <w:rPr>
+          <w:rFonts w:ascii="Menlo Regular" w:hAnsi="Menlo Regular" w:cs="Menlo Regular"/>
+          <w:color w:val="000000"/>
+          <w:kern w:val="0"/>
+        </w:rPr>
+        <w:t>–</w:t>
+      </w:r>
+      <w:r>
+        <w:rPr>
+          <w:rFonts w:ascii="Menlo Regular" w:hAnsi="Menlo Regular" w:cs="Menlo Regular" w:hint="eastAsia"/>
+          <w:color w:val="000000"/>
+          <w:kern w:val="0"/>
+        </w:rPr>
+        <w:t xml:space="preserve"> </w:t>
+      </w:r>
+      <w:r>
+        <w:rPr>
+          <w:rFonts w:ascii="Menlo Regular" w:hAnsi="Menlo Regular" w:cs="Menlo Regular" w:hint="eastAsia"/>
+          <w:color w:val="000000"/>
+          <w:kern w:val="0"/>
+        </w:rPr>
+        <w:t>用于处理宠物信息的工具类</w:t>
+      </w:r>
+    </w:p>
+    <w:p>
+      <w:pPr>
+        <w:pStyle w:val="a5"/>
+        <w:ind w:left="720" w:firstLineChars="0" w:firstLine="0"/>
+        <w:rPr>
+          <w:rFonts w:ascii="Menlo Regular" w:hAnsi="Menlo Regular" w:cs="Menlo Regular"/>
+          <w:color w:val="000000"/>
+          <w:kern w:val="0"/>
+        </w:rPr>
+      </w:pPr>
+      <w:proofErr w:type="spellStart"/>
+      <w:r>
+        <w:rPr>
+          <w:rFonts w:ascii="Menlo Regular" w:hAnsi="Menlo Regular" w:cs="Menlo Regular"/>
+          <w:color w:val="000000"/>
+          <w:kern w:val="0"/>
+        </w:rPr>
+        <w:t>UrlConfig</w:t>
+      </w:r>
+      <w:r>
+        <w:rPr>
+          <w:rFonts w:ascii="Menlo Regular" w:hAnsi="Menlo Regular" w:cs="Menlo Regular" w:hint="eastAsia"/>
+          <w:color w:val="000000"/>
+          <w:kern w:val="0"/>
+        </w:rPr>
+        <w:t>.h</w:t>
+      </w:r>
+      <w:proofErr w:type="spellEnd"/>
+      <w:r>
+        <w:rPr>
+          <w:rFonts w:ascii="Menlo Regular" w:hAnsi="Menlo Regular" w:cs="Menlo Regular" w:hint="eastAsia"/>
+          <w:color w:val="000000"/>
+          <w:kern w:val="0"/>
+        </w:rPr>
+        <w:t>文件存放了地址信息</w:t>
+      </w:r>
+    </w:p>
+    <w:p>
+      <w:pPr>
+        <w:pStyle w:val="a5"/>
+        <w:ind w:left="720" w:firstLineChars="0" w:firstLine="0"/>
+        <w:rPr>
+          <w:rFonts w:ascii="Menlo Regular" w:hAnsi="Menlo Regular" w:cs="Menlo Regular"/>
+          <w:color w:val="000000"/>
+          <w:kern w:val="0"/>
+        </w:rPr>
+      </w:pPr>
+      <w:proofErr w:type="spellStart"/>
+      <w:r>
+        <w:rPr>
+          <w:rFonts w:ascii="Menlo Regular" w:hAnsi="Menlo Regular" w:cs="Menlo Regular"/>
+          <w:color w:val="000000"/>
+          <w:kern w:val="0"/>
+        </w:rPr>
+        <w:t>Constant</w:t>
+      </w:r>
+      <w:r>
+        <w:rPr>
+          <w:rFonts w:ascii="Menlo Regular" w:hAnsi="Menlo Regular" w:cs="Menlo Regular" w:hint="eastAsia"/>
+          <w:color w:val="000000"/>
+          <w:kern w:val="0"/>
+        </w:rPr>
+        <w:t>.h</w:t>
+      </w:r>
+      <w:proofErr w:type="spellEnd"/>
+      <w:r>
+        <w:rPr>
+          <w:rFonts w:ascii="Menlo Regular" w:hAnsi="Menlo Regular" w:cs="Menlo Regular" w:hint="eastAsia"/>
+          <w:color w:val="000000"/>
+          <w:kern w:val="0"/>
+        </w:rPr>
+        <w:t>文件存放了一些常量值</w:t>
+      </w:r>
+    </w:p>
+    <w:p>
+      <w:pPr>
+        <w:rPr>
+          <w:rFonts w:ascii="Menlo Regular" w:hAnsi="Menlo Regular" w:cs="Menlo Regular"/>
+          <w:color w:val="000000"/>
+          <w:kern w:val="0"/>
+        </w:rPr>
+      </w:pPr>
+    </w:p>
+    <w:p>
+      <w:pPr>
+        <w:rPr>
+          <w:rFonts w:ascii="Menlo Regular" w:hAnsi="Menlo Regular" w:cs="Menlo Regular"/>
+          <w:color w:val="000000"/>
+          <w:kern w:val="0"/>
+        </w:rPr>
+      </w:pPr>
+      <w:r>
+        <w:rPr>
+          <w:rFonts w:ascii="Menlo Regular" w:hAnsi="Menlo Regular" w:cs="Menlo Regular" w:hint="eastAsia"/>
+          <w:color w:val="000000"/>
+          <w:kern w:val="0"/>
+        </w:rPr>
+        <w:t>注：</w:t>
+      </w:r>
+      <w:r>
+        <w:rPr>
+          <w:rFonts w:ascii="Menlo Regular" w:hAnsi="Menlo Regular" w:cs="Menlo Regular" w:hint="eastAsia"/>
+          <w:color w:val="000000"/>
+          <w:kern w:val="0"/>
+        </w:rPr>
+        <w:t>其它内容请参考文档《</w:t>
+      </w:r>
+      <w:proofErr w:type="spellStart"/>
+      <w:r>
+        <w:rPr>
+          <w:rFonts w:ascii="Menlo Regular" w:hAnsi="Menlo Regular" w:cs="Menlo Regular" w:hint="eastAsia"/>
+          <w:color w:val="000000"/>
+          <w:kern w:val="0"/>
+        </w:rPr>
+        <w:t>ipetchat_IOS</w:t>
+      </w:r>
+      <w:proofErr w:type="spellEnd"/>
+      <w:r>
+        <w:rPr>
+          <w:rFonts w:ascii="Menlo Regular" w:hAnsi="Menlo Regular" w:cs="Menlo Regular" w:hint="eastAsia"/>
+          <w:color w:val="000000"/>
+          <w:kern w:val="0"/>
+        </w:rPr>
+        <w:t>_</w:t>
+      </w:r>
+      <w:r>
+        <w:rPr>
+          <w:rFonts w:ascii="Menlo Regular" w:hAnsi="Menlo Regular" w:cs="Menlo Regular" w:hint="eastAsia"/>
+          <w:color w:val="000000"/>
+          <w:kern w:val="0"/>
+        </w:rPr>
+        <w:t>代码说明</w:t>
+      </w:r>
+      <w:r>
+        <w:rPr>
+          <w:rFonts w:ascii="Menlo Regular" w:hAnsi="Menlo Regular" w:cs="Menlo Regular" w:hint="eastAsia"/>
+          <w:color w:val="000000"/>
+          <w:kern w:val="0"/>
+        </w:rPr>
+        <w:t>》</w:t>
+      </w:r>
+    </w:p>
+    <w:p>
+      <w:pPr>
+        <w:jc w:val="left"/>
+        <w:rPr>
+          <w:rFonts w:ascii="Menlo Regular" w:hAnsi="Menlo Regular" w:cs="Menlo Regular"/>
+          <w:color w:val="000000"/>
+          <w:kern w:val="0"/>
+        </w:rPr>
+      </w:pPr>
+      <w:r>
+        <w:rPr>
+          <w:rFonts w:ascii="Menlo Regular" w:hAnsi="Menlo Regular" w:cs="Menlo Regular" w:hint="eastAsia"/>
+          <w:color w:val="000000"/>
+          <w:kern w:val="0"/>
+        </w:rPr>
+        <w:tab/>
+      </w:r>
+      <w:r>
+        <w:rPr>
+          <w:rFonts w:ascii="Menlo Regular" w:hAnsi="Menlo Regular" w:cs="Menlo Regular" w:hint="eastAsia"/>
+          <w:color w:val="000000"/>
+          <w:kern w:val="0"/>
+        </w:rPr>
+        <w:t>编译工程时，如果使用模拟器，请把</w:t>
+      </w:r>
+      <w:proofErr w:type="spellStart"/>
+      <w:r>
+        <w:rPr>
+          <w:rFonts w:ascii="Menlo Regular" w:hAnsi="Menlo Regular" w:cs="Menlo Regular"/>
+          <w:color w:val="000000"/>
+          <w:kern w:val="0"/>
+        </w:rPr>
+        <w:t>wxj</w:t>
+      </w:r>
+      <w:proofErr w:type="spellEnd"/>
+      <w:r>
+        <w:rPr>
+          <w:rFonts w:ascii="Menlo Regular" w:hAnsi="Menlo Regular" w:cs="Menlo Regular"/>
+          <w:color w:val="000000"/>
+          <w:kern w:val="0"/>
+        </w:rPr>
+        <w:t>-pet/Frameworks/Debug-</w:t>
+      </w:r>
+      <w:proofErr w:type="spellStart"/>
+      <w:r>
+        <w:rPr>
+          <w:rFonts w:ascii="Menlo Regular" w:hAnsi="Menlo Regular" w:cs="Menlo Regular"/>
+          <w:color w:val="000000"/>
+          <w:kern w:val="0"/>
+        </w:rPr>
+        <w:t>iphonesimulator</w:t>
+      </w:r>
+      <w:proofErr w:type="spellEnd"/>
+      <w:r>
+        <w:rPr>
+          <w:rFonts w:ascii="Menlo Regular" w:hAnsi="Menlo Regular" w:cs="Menlo Regular"/>
+          <w:color w:val="000000"/>
+          <w:kern w:val="0"/>
+        </w:rPr>
+        <w:t>/</w:t>
+      </w:r>
+      <w:proofErr w:type="spellStart"/>
+      <w:r>
+        <w:rPr>
+          <w:rFonts w:ascii="Menlo Regular" w:hAnsi="Menlo Regular" w:cs="Menlo Regular"/>
+          <w:color w:val="000000"/>
+          <w:kern w:val="0"/>
+        </w:rPr>
+        <w:t>CommonToolkit.framework</w:t>
+      </w:r>
+      <w:proofErr w:type="spellEnd"/>
+      <w:r>
+        <w:rPr>
+          <w:rFonts w:ascii="Menlo Regular" w:hAnsi="Menlo Regular" w:cs="Menlo Regular" w:hint="eastAsia"/>
+          <w:color w:val="000000"/>
+          <w:kern w:val="0"/>
+        </w:rPr>
+        <w:t>复制到目录</w:t>
+      </w:r>
+      <w:proofErr w:type="spellStart"/>
+      <w:r>
+        <w:rPr>
+          <w:rFonts w:ascii="Menlo Regular" w:hAnsi="Menlo Regular" w:cs="Menlo Regular"/>
+          <w:color w:val="000000"/>
+          <w:kern w:val="0"/>
+        </w:rPr>
+        <w:t>wxj</w:t>
+      </w:r>
+      <w:proofErr w:type="spellEnd"/>
+      <w:r>
+        <w:rPr>
+          <w:rFonts w:ascii="Menlo Regular" w:hAnsi="Menlo Regular" w:cs="Menlo Regular"/>
+          <w:color w:val="000000"/>
+          <w:kern w:val="0"/>
+        </w:rPr>
+        <w:t>-pet/</w:t>
+      </w:r>
+      <w:proofErr w:type="spellStart"/>
+      <w:r>
+        <w:rPr>
+          <w:rFonts w:ascii="Menlo Regular" w:hAnsi="Menlo Regular" w:cs="Menlo Regular"/>
+          <w:color w:val="000000"/>
+          <w:kern w:val="0"/>
+        </w:rPr>
+        <w:t>wxj</w:t>
+      </w:r>
+      <w:proofErr w:type="spellEnd"/>
+      <w:r>
+        <w:rPr>
+          <w:rFonts w:ascii="Menlo Regular" w:hAnsi="Menlo Regular" w:cs="Menlo Regular"/>
+          <w:color w:val="000000"/>
+          <w:kern w:val="0"/>
+        </w:rPr>
+        <w:t>-pet/</w:t>
+      </w:r>
+      <w:proofErr w:type="spellStart"/>
+      <w:r>
+        <w:rPr>
+          <w:rFonts w:ascii="Menlo Regular" w:hAnsi="Menlo Regular" w:cs="Menlo Regular"/>
+          <w:color w:val="000000"/>
+          <w:kern w:val="0"/>
+        </w:rPr>
+        <w:t>IPetChat</w:t>
+      </w:r>
+      <w:proofErr w:type="spellEnd"/>
+      <w:r>
+        <w:rPr>
+          <w:rFonts w:ascii="Menlo Regular" w:hAnsi="Menlo Regular" w:cs="Menlo Regular"/>
+          <w:color w:val="000000"/>
+          <w:kern w:val="0"/>
+        </w:rPr>
+        <w:t>/Frameworks</w:t>
+      </w:r>
+      <w:r>
+        <w:rPr>
+          <w:rFonts w:ascii="Menlo Regular" w:hAnsi="Menlo Regular" w:cs="Menlo Regular" w:hint="eastAsia"/>
+          <w:color w:val="000000"/>
+          <w:kern w:val="0"/>
+        </w:rPr>
+        <w:t>中。</w:t>
+      </w:r>
+    </w:p>
+    <w:p>
+      <w:pPr>
+        <w:jc w:val="left"/>
+        <w:rPr>
+          <w:rFonts w:ascii="Menlo Regular" w:hAnsi="Menlo Regular" w:cs="Menlo Regular"/>
+          <w:color w:val="000000"/>
+          <w:kern w:val="0"/>
+        </w:rPr>
+      </w:pPr>
+      <w:r>
+        <w:rPr>
+          <w:rFonts w:ascii="Menlo Regular" w:hAnsi="Menlo Regular" w:cs="Menlo Regular" w:hint="eastAsia"/>
+          <w:color w:val="000000"/>
+          <w:kern w:val="0"/>
+        </w:rPr>
+        <w:tab/>
+      </w:r>
+      <w:r>
+        <w:rPr>
+          <w:rFonts w:ascii="Menlo Regular" w:hAnsi="Menlo Regular" w:cs="Menlo Regular" w:hint="eastAsia"/>
+          <w:color w:val="000000"/>
+          <w:kern w:val="0"/>
+        </w:rPr>
+        <w:t>编译真机运行的版本时，请把</w:t>
+      </w:r>
+      <w:proofErr w:type="spellStart"/>
+      <w:r>
+        <w:rPr>
+          <w:rFonts w:ascii="Menlo Regular" w:hAnsi="Menlo Regular" w:cs="Menlo Regular"/>
+          <w:color w:val="000000"/>
+          <w:kern w:val="0"/>
+        </w:rPr>
+        <w:t>wxj</w:t>
+      </w:r>
+      <w:proofErr w:type="spellEnd"/>
+      <w:r>
+        <w:rPr>
+          <w:rFonts w:ascii="Menlo Regular" w:hAnsi="Menlo Regular" w:cs="Menlo Regular"/>
+          <w:color w:val="000000"/>
+          <w:kern w:val="0"/>
+        </w:rPr>
+        <w:t>-pet/Frameworks/Release-</w:t>
+      </w:r>
+      <w:proofErr w:type="spellStart"/>
+      <w:r>
+        <w:rPr>
+          <w:rFonts w:ascii="Menlo Regular" w:hAnsi="Menlo Regular" w:cs="Menlo Regular"/>
+          <w:color w:val="000000"/>
+          <w:kern w:val="0"/>
+        </w:rPr>
+        <w:t>iphoneos</w:t>
+      </w:r>
+      <w:proofErr w:type="spellEnd"/>
+      <w:r>
+        <w:rPr>
+          <w:rFonts w:ascii="Menlo Regular" w:hAnsi="Menlo Regular" w:cs="Menlo Regular"/>
+          <w:color w:val="000000"/>
+          <w:kern w:val="0"/>
+        </w:rPr>
+        <w:t>/</w:t>
+      </w:r>
+      <w:proofErr w:type="spellStart"/>
+      <w:r>
+        <w:rPr>
+          <w:rFonts w:ascii="Menlo Regular" w:hAnsi="Menlo Regular" w:cs="Menlo Regular"/>
+          <w:color w:val="000000"/>
+          <w:kern w:val="0"/>
+        </w:rPr>
+        <w:t>CommonToolkit.framewor</w:t>
+      </w:r>
+      <w:r>
+        <w:rPr>
+          <w:rFonts w:ascii="Menlo Regular" w:hAnsi="Menlo Regular" w:cs="Menlo Regular" w:hint="eastAsia"/>
+          <w:color w:val="000000"/>
+          <w:kern w:val="0"/>
+        </w:rPr>
+        <w:t>k</w:t>
+      </w:r>
+      <w:proofErr w:type="spellEnd"/>
+      <w:r>
+        <w:rPr>
+          <w:rFonts w:ascii="Menlo Regular" w:hAnsi="Menlo Regular" w:cs="Menlo Regular" w:hint="eastAsia"/>
+          <w:color w:val="000000"/>
+          <w:kern w:val="0"/>
+        </w:rPr>
+        <w:t>复制到目录</w:t>
+      </w:r>
+      <w:proofErr w:type="spellStart"/>
+      <w:r>
+        <w:rPr>
+          <w:rFonts w:ascii="Menlo Regular" w:hAnsi="Menlo Regular" w:cs="Menlo Regular"/>
+          <w:color w:val="000000"/>
+          <w:kern w:val="0"/>
+        </w:rPr>
+        <w:t>wxj</w:t>
+      </w:r>
+      <w:proofErr w:type="spellEnd"/>
+      <w:r>
+        <w:rPr>
+          <w:rFonts w:ascii="Menlo Regular" w:hAnsi="Menlo Regular" w:cs="Menlo Regular"/>
+          <w:color w:val="000000"/>
+          <w:kern w:val="0"/>
+        </w:rPr>
+        <w:t>-pet/</w:t>
+      </w:r>
+      <w:proofErr w:type="spellStart"/>
+      <w:r>
+        <w:rPr>
+          <w:rFonts w:ascii="Menlo Regular" w:hAnsi="Menlo Regular" w:cs="Menlo Regular"/>
+          <w:color w:val="000000"/>
+          <w:kern w:val="0"/>
+        </w:rPr>
+        <w:t>wxj</w:t>
+      </w:r>
+      <w:proofErr w:type="spellEnd"/>
+      <w:r>
+        <w:rPr>
+          <w:rFonts w:ascii="Menlo Regular" w:hAnsi="Menlo Regular" w:cs="Menlo Regular"/>
+          <w:color w:val="000000"/>
+          <w:kern w:val="0"/>
+        </w:rPr>
+        <w:t>-pet/</w:t>
+      </w:r>
+      <w:proofErr w:type="spellStart"/>
+      <w:r>
+        <w:rPr>
+          <w:rFonts w:ascii="Menlo Regular" w:hAnsi="Menlo Regular" w:cs="Menlo Regular"/>
+          <w:color w:val="000000"/>
+          <w:kern w:val="0"/>
+        </w:rPr>
+        <w:t>IPetChat</w:t>
+      </w:r>
+      <w:proofErr w:type="spellEnd"/>
+      <w:r>
+        <w:rPr>
+          <w:rFonts w:ascii="Menlo Regular" w:hAnsi="Menlo Regular" w:cs="Menlo Regular"/>
+          <w:color w:val="000000"/>
+          <w:kern w:val="0"/>
+        </w:rPr>
+        <w:t>/Frameworks</w:t>
+      </w:r>
+      <w:r>
+        <w:rPr>
+          <w:rFonts w:ascii="Menlo Regular" w:hAnsi="Menlo Regular" w:cs="Menlo Regular" w:hint="eastAsia"/>
+          <w:color w:val="000000"/>
+          <w:kern w:val="0"/>
+        </w:rPr>
+        <w:t>中。</w:t>
+      </w:r>
     </w:p>
     <w:sectPr>
       <w:pgSz w:w="11900" w:h="16840"/>

</xml_diff>